<commit_message>
bump version to Release 1.0
</commit_message>
<xml_diff>
--- a/README.docx
+++ b/README.docx
@@ -10,10 +10,15 @@
         <w:rPr>
           <w:rFonts w:hint="eastAsia"/>
         </w:rPr>
-        <w:t>使用指南（版本B</w:t>
-      </w:r>
-      <w:r>
-        <w:t>eta1.0</w:t>
+        <w:t>使用指南（版本</w:t>
+      </w:r>
+      <w:r>
+        <w:t xml:space="preserve">Release </w:t>
+      </w:r>
+      <w:bookmarkStart w:id="0" w:name="_GoBack"/>
+      <w:bookmarkEnd w:id="0"/>
+      <w:r>
+        <w:t>1.0</w:t>
       </w:r>
       <w:r>
         <w:rPr>
@@ -112,8 +117,6 @@
         </w:rPr>
         <w:t>运行：要求</w:t>
       </w:r>
-      <w:bookmarkStart w:id="0" w:name="_GoBack"/>
-      <w:bookmarkEnd w:id="0"/>
       <w:r>
         <w:rPr>
           <w:rFonts w:hint="eastAsia"/>

</xml_diff>